<commit_message>
(Demo) C# Advanced Exam - 16 June 2019
</commit_message>
<xml_diff>
--- a/C# Advanced/(Demo) Advanced Exam - 16 June 2019/03. Healthy Heaven_Skeleton/03. Healthy Heaven_Problem_Description.docx
+++ b/C# Advanced/(Demo) Advanced Exam - 16 June 2019/03. Healthy Heaven_Skeleton/03. Healthy Heaven_Problem_Description.docx
@@ -1,6 +1,6 @@
 
 <file path=word/document.xml><?xml version="1.0" encoding="utf-8"?>
-<w:document xmlns:wpc="http://schemas.microsoft.com/office/word/2010/wordprocessingCanvas" xmlns:cx="http://schemas.microsoft.com/office/drawing/2014/chartex" xmlns:cx1="http://schemas.microsoft.com/office/drawing/2015/9/8/chartex" xmlns:cx2="http://schemas.microsoft.com/office/drawing/2015/10/21/chartex" xmlns:cx3="http://schemas.microsoft.com/office/drawing/2016/5/9/chartex" xmlns:cx4="http://schemas.microsoft.com/office/drawing/2016/5/10/chartex" xmlns:cx5="http://schemas.microsoft.com/office/drawing/2016/5/11/chartex" xmlns:cx6="http://schemas.microsoft.com/office/drawing/2016/5/12/chartex" xmlns:cx7="http://schemas.microsoft.com/office/drawing/2016/5/13/chartex" xmlns:cx8="http://schemas.microsoft.com/office/drawing/2016/5/14/chartex" xmlns:mc="http://schemas.openxmlformats.org/markup-compatibility/2006" xmlns:aink="http://schemas.microsoft.com/office/drawing/2016/ink" xmlns:am3d="http://schemas.microsoft.com/office/drawing/2017/model3d" xmlns:o="urn:schemas-microsoft-com:office:office" xmlns:r="http://schemas.openxmlformats.org/officeDocument/2006/relationships" xmlns:m="http://schemas.openxmlformats.org/officeDocument/2006/math" xmlns:v="urn:schemas-microsoft-com:vml" xmlns:wp14="http://schemas.microsoft.com/office/word/2010/wordprocessingDrawing" xmlns:wp="http://schemas.openxmlformats.org/drawingml/2006/wordprocessingDrawing" xmlns:w10="urn:schemas-microsoft-com:office:word" xmlns:w="http://schemas.openxmlformats.org/wordprocessingml/2006/main" xmlns:w14="http://schemas.microsoft.com/office/word/2010/wordml" xmlns:w15="http://schemas.microsoft.com/office/word/2012/wordml" xmlns:w16cid="http://schemas.microsoft.com/office/word/2016/wordml/cid" xmlns:w16se="http://schemas.microsoft.com/office/word/2015/wordml/symex" xmlns:wpg="http://schemas.microsoft.com/office/word/2010/wordprocessingGroup" xmlns:wpi="http://schemas.microsoft.com/office/word/2010/wordprocessingInk" xmlns:wne="http://schemas.microsoft.com/office/word/2006/wordml" xmlns:wps="http://schemas.microsoft.com/office/word/2010/wordprocessingShape" mc:Ignorable="w14 w15 w16se w16cid wp14">
+<w:document xmlns:wpc="http://schemas.microsoft.com/office/word/2010/wordprocessingCanvas" xmlns:cx="http://schemas.microsoft.com/office/drawing/2014/chartex" xmlns:cx1="http://schemas.microsoft.com/office/drawing/2015/9/8/chartex" xmlns:mc="http://schemas.openxmlformats.org/markup-compatibility/2006" xmlns:o="urn:schemas-microsoft-com:office:office" xmlns:r="http://schemas.openxmlformats.org/officeDocument/2006/relationships" xmlns:m="http://schemas.openxmlformats.org/officeDocument/2006/math" xmlns:v="urn:schemas-microsoft-com:vml" xmlns:wp14="http://schemas.microsoft.com/office/word/2010/wordprocessingDrawing" xmlns:wp="http://schemas.openxmlformats.org/drawingml/2006/wordprocessingDrawing" xmlns:w10="urn:schemas-microsoft-com:office:word" xmlns:w="http://schemas.openxmlformats.org/wordprocessingml/2006/main" xmlns:w14="http://schemas.microsoft.com/office/word/2010/wordml" xmlns:w15="http://schemas.microsoft.com/office/word/2012/wordml" xmlns:w16se="http://schemas.microsoft.com/office/word/2015/wordml/symex" xmlns:wpg="http://schemas.microsoft.com/office/word/2010/wordprocessingGroup" xmlns:wpi="http://schemas.microsoft.com/office/word/2010/wordprocessingInk" xmlns:wne="http://schemas.microsoft.com/office/word/2006/wordml" xmlns:wps="http://schemas.microsoft.com/office/word/2010/wordprocessingShape" mc:Ignorable="w14 w15 w16se wp14">
   <w:body>
     <w:p>
       <w:pPr>
@@ -371,6 +371,8 @@
           <w:lang w:val="en-GB"/>
         </w:rPr>
       </w:pPr>
+      <w:bookmarkStart w:id="0" w:name="OLE_LINK1"/>
+      <w:bookmarkStart w:id="1" w:name="OLE_LINK2"/>
       <w:r>
         <w:rPr>
           <w:rFonts w:ascii="Consolas" w:hAnsi="Consolas"/>
@@ -389,6 +391,8 @@
         </w:rPr>
         <w:t>alories</w:t>
       </w:r>
+      <w:bookmarkEnd w:id="0"/>
+      <w:bookmarkEnd w:id="1"/>
       <w:r>
         <w:rPr>
           <w:rFonts w:ascii="Consolas" w:hAnsi="Consolas"/>
@@ -495,12 +499,14 @@
         <w:jc w:val="both"/>
         <w:rPr>
           <w:noProof/>
-          <w:lang w:val="en-GB"/>
-        </w:rPr>
-      </w:pPr>
-      <w:r>
-        <w:rPr>
-          <w:noProof/>
+          <w:highlight w:val="yellow"/>
+          <w:lang w:val="en-GB"/>
+        </w:rPr>
+      </w:pPr>
+      <w:r>
+        <w:rPr>
+          <w:noProof/>
+          <w:highlight w:val="yellow"/>
           <w:lang w:val="en-GB"/>
         </w:rPr>
         <w:t>O</w:t>
@@ -508,6 +514,7 @@
       <w:r>
         <w:rPr>
           <w:noProof/>
+          <w:highlight w:val="yellow"/>
           <w:lang w:val="en-GB"/>
         </w:rPr>
         <w:t xml:space="preserve">verride the </w:t>
@@ -517,17 +524,17 @@
           <w:rFonts w:ascii="Consolas" w:hAnsi="Consolas"/>
           <w:b/>
           <w:noProof/>
+          <w:highlight w:val="yellow"/>
           <w:lang w:val="en-GB"/>
         </w:rPr>
         <w:t>T</w:t>
       </w:r>
-      <w:bookmarkStart w:id="0" w:name="_GoBack"/>
-      <w:bookmarkEnd w:id="0"/>
       <w:r>
         <w:rPr>
           <w:rFonts w:ascii="Consolas" w:hAnsi="Consolas"/>
           <w:b/>
           <w:noProof/>
+          <w:highlight w:val="yellow"/>
           <w:lang w:val="en-GB"/>
         </w:rPr>
         <w:t>oString()</w:t>
@@ -535,6 +542,7 @@
       <w:r>
         <w:rPr>
           <w:noProof/>
+          <w:highlight w:val="yellow"/>
           <w:lang w:val="en-GB"/>
         </w:rPr>
         <w:t xml:space="preserve"> method in the following format:</w:t>
@@ -549,11 +557,14 @@
           <w:lang w:val="en-GB"/>
         </w:rPr>
       </w:pPr>
+      <w:bookmarkStart w:id="2" w:name="OLE_LINK3"/>
+      <w:bookmarkStart w:id="3" w:name="OLE_LINK4"/>
       <w:r>
         <w:rPr>
           <w:rFonts w:ascii="Consolas" w:hAnsi="Consolas"/>
           <w:b/>
           <w:noProof/>
+          <w:highlight w:val="yellow"/>
           <w:lang w:val="en-GB"/>
         </w:rPr>
         <w:t>"</w:t>
@@ -563,6 +574,7 @@
           <w:rFonts w:ascii="Consolas" w:hAnsi="Consolas"/>
           <w:b/>
           <w:noProof/>
+          <w:highlight w:val="yellow"/>
           <w:lang w:val="en-GB"/>
         </w:rPr>
         <w:t xml:space="preserve"> -</w:t>
@@ -572,6 +584,7 @@
           <w:rFonts w:ascii="Consolas" w:hAnsi="Consolas"/>
           <w:b/>
           <w:noProof/>
+          <w:highlight w:val="yellow"/>
           <w:lang w:val="en-GB"/>
         </w:rPr>
         <w:t xml:space="preserve"> {name}</w:t>
@@ -581,6 +594,7 @@
           <w:rFonts w:ascii="Consolas" w:hAnsi="Consolas"/>
           <w:b/>
           <w:noProof/>
+          <w:highlight w:val="yellow"/>
           <w:lang w:val="en-GB"/>
         </w:rPr>
         <w:t xml:space="preserve"> have </w:t>
@@ -590,6 +604,7 @@
           <w:rFonts w:ascii="Consolas" w:hAnsi="Consolas"/>
           <w:b/>
           <w:noProof/>
+          <w:highlight w:val="yellow"/>
           <w:lang w:val="en-GB"/>
         </w:rPr>
         <w:t>{</w:t>
@@ -599,6 +614,7 @@
           <w:rFonts w:ascii="Consolas" w:hAnsi="Consolas"/>
           <w:b/>
           <w:noProof/>
+          <w:highlight w:val="yellow"/>
           <w:lang w:val="en-GB"/>
         </w:rPr>
         <w:t>calories</w:t>
@@ -608,6 +624,7 @@
           <w:rFonts w:ascii="Consolas" w:hAnsi="Consolas"/>
           <w:b/>
           <w:noProof/>
+          <w:highlight w:val="yellow"/>
           <w:lang w:val="en-GB"/>
         </w:rPr>
         <w:t xml:space="preserve">} </w:t>
@@ -617,6 +634,7 @@
           <w:rFonts w:ascii="Consolas" w:hAnsi="Consolas"/>
           <w:b/>
           <w:noProof/>
+          <w:highlight w:val="yellow"/>
           <w:lang w:val="en-GB"/>
         </w:rPr>
         <w:t>calories</w:t>
@@ -626,14 +644,33 @@
           <w:rFonts w:ascii="Consolas" w:hAnsi="Consolas"/>
           <w:b/>
           <w:noProof/>
+          <w:highlight w:val="yellow"/>
           <w:lang w:val="en-GB"/>
         </w:rPr>
         <w:t>"</w:t>
+      </w:r>
+    </w:p>
+    <w:bookmarkEnd w:id="2"/>
+    <w:bookmarkEnd w:id="3"/>
+    <w:p>
+      <w:pPr>
+        <w:pStyle w:val="Heading3"/>
+        <w:jc w:val="both"/>
+        <w:rPr>
+          <w:noProof/>
+          <w:lang w:val="en-GB"/>
+        </w:rPr>
+      </w:pPr>
+      <w:r>
+        <w:rPr>
+          <w:noProof/>
+          <w:lang w:val="en-GB"/>
+        </w:rPr>
+        <w:t>Salad</w:t>
       </w:r>
     </w:p>
     <w:p>
       <w:pPr>
-        <w:pStyle w:val="Heading3"/>
         <w:jc w:val="both"/>
         <w:rPr>
           <w:noProof/>
@@ -642,56 +679,40 @@
       </w:pPr>
       <w:r>
         <w:rPr>
-          <w:noProof/>
-          <w:lang w:val="en-GB"/>
+          <w:b/>
+          <w:noProof/>
+          <w:lang w:val="en-GB"/>
+        </w:rPr>
+        <w:t>Next</w:t>
+      </w:r>
+      <w:r>
+        <w:rPr>
+          <w:noProof/>
+          <w:lang w:val="en-GB"/>
+        </w:rPr>
+        <w:t xml:space="preserve">, write a </w:t>
+      </w:r>
+      <w:r>
+        <w:rPr>
+          <w:b/>
+          <w:noProof/>
+          <w:lang w:val="en-GB"/>
+        </w:rPr>
+        <w:t>C#</w:t>
+      </w:r>
+      <w:r>
+        <w:rPr>
+          <w:noProof/>
+          <w:lang w:val="en-GB"/>
+        </w:rPr>
+        <w:t xml:space="preserve"> class </w:t>
+      </w:r>
+      <w:r>
+        <w:rPr>
+          <w:rStyle w:val="CodeChar"/>
         </w:rPr>
         <w:t>Salad</w:t>
       </w:r>
-    </w:p>
-    <w:p>
-      <w:pPr>
-        <w:jc w:val="both"/>
-        <w:rPr>
-          <w:noProof/>
-          <w:lang w:val="en-GB"/>
-        </w:rPr>
-      </w:pPr>
-      <w:r>
-        <w:rPr>
-          <w:b/>
-          <w:noProof/>
-          <w:lang w:val="en-GB"/>
-        </w:rPr>
-        <w:t>Next</w:t>
-      </w:r>
-      <w:r>
-        <w:rPr>
-          <w:noProof/>
-          <w:lang w:val="en-GB"/>
-        </w:rPr>
-        <w:t xml:space="preserve">, write a </w:t>
-      </w:r>
-      <w:r>
-        <w:rPr>
-          <w:b/>
-          <w:noProof/>
-          <w:lang w:val="en-GB"/>
-        </w:rPr>
-        <w:t>C#</w:t>
-      </w:r>
-      <w:r>
-        <w:rPr>
-          <w:noProof/>
-          <w:lang w:val="en-GB"/>
-        </w:rPr>
-        <w:t xml:space="preserve"> class </w:t>
-      </w:r>
-      <w:r>
-        <w:rPr>
-          <w:rStyle w:val="CodeChar"/>
-        </w:rPr>
-        <w:t>Salad</w:t>
-      </w:r>
       <w:r>
         <w:rPr>
           <w:noProof/>
@@ -699,6 +720,9 @@
         </w:rPr>
         <w:t xml:space="preserve"> that has </w:t>
       </w:r>
+      <w:bookmarkStart w:id="4" w:name="OLE_LINK7"/>
+      <w:bookmarkStart w:id="5" w:name="OLE_LINK8"/>
+      <w:bookmarkStart w:id="6" w:name="OLE_LINK9"/>
       <w:r>
         <w:rPr>
           <w:rStyle w:val="Strong"/>
@@ -708,6 +732,9 @@
         </w:rPr>
         <w:t>products</w:t>
       </w:r>
+      <w:bookmarkEnd w:id="4"/>
+      <w:bookmarkEnd w:id="5"/>
+      <w:bookmarkEnd w:id="6"/>
       <w:r>
         <w:rPr>
           <w:noProof/>
@@ -947,6 +974,8 @@
           <w:lang w:val="en-GB"/>
         </w:rPr>
       </w:pPr>
+      <w:bookmarkStart w:id="7" w:name="OLE_LINK12"/>
+      <w:bookmarkStart w:id="8" w:name="OLE_LINK13"/>
       <w:r>
         <w:rPr>
           <w:rFonts w:ascii="Consolas" w:hAnsi="Consolas"/>
@@ -975,7 +1004,15 @@
         <w:rPr>
           <w:lang w:val="en-GB"/>
         </w:rPr>
-        <w:t xml:space="preserve"> – </w:t>
+        <w:t xml:space="preserve"> </w:t>
+      </w:r>
+      <w:bookmarkEnd w:id="7"/>
+      <w:bookmarkEnd w:id="8"/>
+      <w:r>
+        <w:rPr>
+          <w:lang w:val="en-GB"/>
+        </w:rPr>
+        <w:t xml:space="preserve">– </w:t>
       </w:r>
       <w:r>
         <w:rPr>
@@ -1026,6 +1063,8 @@
         </w:rPr>
         <w:t xml:space="preserve"> </w:t>
       </w:r>
+      <w:bookmarkStart w:id="9" w:name="OLE_LINK14"/>
+      <w:bookmarkStart w:id="10" w:name="OLE_LINK15"/>
       <w:r>
         <w:rPr>
           <w:b/>
@@ -1055,6 +1094,8 @@
         </w:rPr>
         <w:t xml:space="preserve"> </w:t>
       </w:r>
+      <w:bookmarkEnd w:id="9"/>
+      <w:bookmarkEnd w:id="10"/>
       <w:r>
         <w:rPr>
           <w:lang w:val="en-GB"/>
@@ -1111,6 +1152,9 @@
           <w:lang w:val="en-GB"/>
         </w:rPr>
       </w:pPr>
+      <w:bookmarkStart w:id="11" w:name="OLE_LINK16"/>
+      <w:bookmarkStart w:id="12" w:name="OLE_LINK17"/>
+      <w:bookmarkStart w:id="13" w:name="OLE_LINK18"/>
       <w:r>
         <w:rPr>
           <w:rFonts w:ascii="Consolas" w:hAnsi="Consolas"/>
@@ -1136,7 +1180,16 @@
         <w:rPr>
           <w:lang w:val="en-GB"/>
         </w:rPr>
-        <w:t xml:space="preserve"> – adds an entity to the products</w:t>
+        <w:t xml:space="preserve"> </w:t>
+      </w:r>
+      <w:bookmarkEnd w:id="11"/>
+      <w:bookmarkEnd w:id="12"/>
+      <w:bookmarkEnd w:id="13"/>
+      <w:r>
+        <w:rPr>
+          <w:lang w:val="en-GB"/>
+        </w:rPr>
+        <w:t>– adds an entity to the products</w:t>
       </w:r>
     </w:p>
     <w:p>
@@ -1317,12 +1370,16 @@
         </w:rPr>
         <w:t xml:space="preserve"> class </w:t>
       </w:r>
+      <w:bookmarkStart w:id="14" w:name="OLE_LINK10"/>
+      <w:bookmarkStart w:id="15" w:name="OLE_LINK11"/>
       <w:r>
         <w:rPr>
           <w:rStyle w:val="CodeChar"/>
         </w:rPr>
         <w:t>Restaurant</w:t>
       </w:r>
+      <w:bookmarkEnd w:id="14"/>
+      <w:bookmarkEnd w:id="15"/>
       <w:r>
         <w:rPr>
           <w:noProof/>
@@ -1867,6 +1924,9 @@
           <w:lang w:val="en-GB"/>
         </w:rPr>
       </w:pPr>
+      <w:bookmarkStart w:id="16" w:name="OLE_LINK19"/>
+      <w:bookmarkStart w:id="17" w:name="OLE_LINK20"/>
+      <w:bookmarkStart w:id="18" w:name="_GoBack"/>
       <w:r>
         <w:rPr>
           <w:rFonts w:ascii="Consolas" w:hAnsi="Consolas"/>
@@ -1884,6 +1944,9 @@
         </w:rPr>
         <w:t>{name} have {salad count} salads:</w:t>
       </w:r>
+      <w:bookmarkEnd w:id="16"/>
+      <w:bookmarkEnd w:id="17"/>
+      <w:bookmarkEnd w:id="18"/>
       <w:r>
         <w:rPr>
           <w:rFonts w:ascii="Consolas" w:hAnsi="Consolas"/>
@@ -2219,7 +2282,7 @@
                 <w:lang w:val="bg-BG"/>
               </w:rPr>
             </w:pPr>
-            <w:bookmarkStart w:id="1" w:name="_Hlk1894967"/>
+            <w:bookmarkStart w:id="19" w:name="_Hlk1894967"/>
             <w:r>
               <w:rPr>
                 <w:rFonts w:ascii="Consolas" w:hAnsi="Consolas" w:cs="Consolas"/>
@@ -2245,6 +2308,8 @@
                 <w:lang w:val="bg-BG"/>
               </w:rPr>
             </w:pPr>
+            <w:bookmarkStart w:id="20" w:name="OLE_LINK5"/>
+            <w:bookmarkStart w:id="21" w:name="OLE_LINK6"/>
             <w:r>
               <w:rPr>
                 <w:rFonts w:ascii="Consolas" w:hAnsi="Consolas" w:cs="Consolas"/>
@@ -3737,11 +3802,13 @@
               </w:rPr>
               <w:t xml:space="preserve"> - Corn have 90 calories</w:t>
             </w:r>
+            <w:bookmarkEnd w:id="20"/>
+            <w:bookmarkEnd w:id="21"/>
           </w:p>
         </w:tc>
       </w:tr>
     </w:tbl>
-    <w:bookmarkEnd w:id="1"/>
+    <w:bookmarkEnd w:id="19"/>
     <w:p>
       <w:pPr>
         <w:pStyle w:val="Heading2"/>
@@ -3827,7 +3894,7 @@
 </file>
 
 <file path=word/endnotes.xml><?xml version="1.0" encoding="utf-8"?>
-<w:endnotes xmlns:wpc="http://schemas.microsoft.com/office/word/2010/wordprocessingCanvas" xmlns:cx="http://schemas.microsoft.com/office/drawing/2014/chartex" xmlns:cx1="http://schemas.microsoft.com/office/drawing/2015/9/8/chartex" xmlns:cx2="http://schemas.microsoft.com/office/drawing/2015/10/21/chartex" xmlns:cx3="http://schemas.microsoft.com/office/drawing/2016/5/9/chartex" xmlns:cx4="http://schemas.microsoft.com/office/drawing/2016/5/10/chartex" xmlns:cx5="http://schemas.microsoft.com/office/drawing/2016/5/11/chartex" xmlns:cx6="http://schemas.microsoft.com/office/drawing/2016/5/12/chartex" xmlns:cx7="http://schemas.microsoft.com/office/drawing/2016/5/13/chartex" xmlns:cx8="http://schemas.microsoft.com/office/drawing/2016/5/14/chartex" xmlns:mc="http://schemas.openxmlformats.org/markup-compatibility/2006" xmlns:aink="http://schemas.microsoft.com/office/drawing/2016/ink" xmlns:am3d="http://schemas.microsoft.com/office/drawing/2017/model3d" xmlns:o="urn:schemas-microsoft-com:office:office" xmlns:r="http://schemas.openxmlformats.org/officeDocument/2006/relationships" xmlns:m="http://schemas.openxmlformats.org/officeDocument/2006/math" xmlns:v="urn:schemas-microsoft-com:vml" xmlns:wp14="http://schemas.microsoft.com/office/word/2010/wordprocessingDrawing" xmlns:wp="http://schemas.openxmlformats.org/drawingml/2006/wordprocessingDrawing" xmlns:w10="urn:schemas-microsoft-com:office:word" xmlns:w="http://schemas.openxmlformats.org/wordprocessingml/2006/main" xmlns:w14="http://schemas.microsoft.com/office/word/2010/wordml" xmlns:w15="http://schemas.microsoft.com/office/word/2012/wordml" xmlns:w16cid="http://schemas.microsoft.com/office/word/2016/wordml/cid" xmlns:w16se="http://schemas.microsoft.com/office/word/2015/wordml/symex" xmlns:wpg="http://schemas.microsoft.com/office/word/2010/wordprocessingGroup" xmlns:wpi="http://schemas.microsoft.com/office/word/2010/wordprocessingInk" xmlns:wne="http://schemas.microsoft.com/office/word/2006/wordml" xmlns:wps="http://schemas.microsoft.com/office/word/2010/wordprocessingShape" mc:Ignorable="w14 w15 w16se w16cid wp14">
+<w:endnotes xmlns:wpc="http://schemas.microsoft.com/office/word/2010/wordprocessingCanvas" xmlns:cx="http://schemas.microsoft.com/office/drawing/2014/chartex" xmlns:cx1="http://schemas.microsoft.com/office/drawing/2015/9/8/chartex" xmlns:mc="http://schemas.openxmlformats.org/markup-compatibility/2006" xmlns:o="urn:schemas-microsoft-com:office:office" xmlns:r="http://schemas.openxmlformats.org/officeDocument/2006/relationships" xmlns:m="http://schemas.openxmlformats.org/officeDocument/2006/math" xmlns:v="urn:schemas-microsoft-com:vml" xmlns:wp14="http://schemas.microsoft.com/office/word/2010/wordprocessingDrawing" xmlns:wp="http://schemas.openxmlformats.org/drawingml/2006/wordprocessingDrawing" xmlns:w10="urn:schemas-microsoft-com:office:word" xmlns:w="http://schemas.openxmlformats.org/wordprocessingml/2006/main" xmlns:w14="http://schemas.microsoft.com/office/word/2010/wordml" xmlns:w15="http://schemas.microsoft.com/office/word/2012/wordml" xmlns:w16se="http://schemas.microsoft.com/office/word/2015/wordml/symex" xmlns:wpg="http://schemas.microsoft.com/office/word/2010/wordprocessingGroup" xmlns:wpi="http://schemas.microsoft.com/office/word/2010/wordprocessingInk" xmlns:wne="http://schemas.microsoft.com/office/word/2006/wordml" xmlns:wps="http://schemas.microsoft.com/office/word/2010/wordprocessingShape" mc:Ignorable="w14 w15 w16se wp14">
   <w:endnote w:type="separator" w:id="-1">
     <w:p>
       <w:pPr>
@@ -3852,7 +3919,7 @@
 </file>
 
 <file path=word/footer1.xml><?xml version="1.0" encoding="utf-8"?>
-<w:ftr xmlns:wpc="http://schemas.microsoft.com/office/word/2010/wordprocessingCanvas" xmlns:cx="http://schemas.microsoft.com/office/drawing/2014/chartex" xmlns:cx1="http://schemas.microsoft.com/office/drawing/2015/9/8/chartex" xmlns:cx2="http://schemas.microsoft.com/office/drawing/2015/10/21/chartex" xmlns:cx3="http://schemas.microsoft.com/office/drawing/2016/5/9/chartex" xmlns:cx4="http://schemas.microsoft.com/office/drawing/2016/5/10/chartex" xmlns:cx5="http://schemas.microsoft.com/office/drawing/2016/5/11/chartex" xmlns:cx6="http://schemas.microsoft.com/office/drawing/2016/5/12/chartex" xmlns:cx7="http://schemas.microsoft.com/office/drawing/2016/5/13/chartex" xmlns:cx8="http://schemas.microsoft.com/office/drawing/2016/5/14/chartex" xmlns:mc="http://schemas.openxmlformats.org/markup-compatibility/2006" xmlns:aink="http://schemas.microsoft.com/office/drawing/2016/ink" xmlns:am3d="http://schemas.microsoft.com/office/drawing/2017/model3d" xmlns:o="urn:schemas-microsoft-com:office:office" xmlns:r="http://schemas.openxmlformats.org/officeDocument/2006/relationships" xmlns:m="http://schemas.openxmlformats.org/officeDocument/2006/math" xmlns:v="urn:schemas-microsoft-com:vml" xmlns:wp14="http://schemas.microsoft.com/office/word/2010/wordprocessingDrawing" xmlns:wp="http://schemas.openxmlformats.org/drawingml/2006/wordprocessingDrawing" xmlns:w10="urn:schemas-microsoft-com:office:word" xmlns:w="http://schemas.openxmlformats.org/wordprocessingml/2006/main" xmlns:w14="http://schemas.microsoft.com/office/word/2010/wordml" xmlns:w15="http://schemas.microsoft.com/office/word/2012/wordml" xmlns:w16cid="http://schemas.microsoft.com/office/word/2016/wordml/cid" xmlns:w16se="http://schemas.microsoft.com/office/word/2015/wordml/symex" xmlns:wpg="http://schemas.microsoft.com/office/word/2010/wordprocessingGroup" xmlns:wpi="http://schemas.microsoft.com/office/word/2010/wordprocessingInk" xmlns:wne="http://schemas.microsoft.com/office/word/2006/wordml" xmlns:wps="http://schemas.microsoft.com/office/word/2010/wordprocessingShape" mc:Ignorable="w14 w15 w16se w16cid wp14">
+<w:ftr xmlns:wpc="http://schemas.microsoft.com/office/word/2010/wordprocessingCanvas" xmlns:cx="http://schemas.microsoft.com/office/drawing/2014/chartex" xmlns:cx1="http://schemas.microsoft.com/office/drawing/2015/9/8/chartex" xmlns:mc="http://schemas.openxmlformats.org/markup-compatibility/2006" xmlns:o="urn:schemas-microsoft-com:office:office" xmlns:r="http://schemas.openxmlformats.org/officeDocument/2006/relationships" xmlns:m="http://schemas.openxmlformats.org/officeDocument/2006/math" xmlns:v="urn:schemas-microsoft-com:vml" xmlns:wp14="http://schemas.microsoft.com/office/word/2010/wordprocessingDrawing" xmlns:wp="http://schemas.openxmlformats.org/drawingml/2006/wordprocessingDrawing" xmlns:w10="urn:schemas-microsoft-com:office:word" xmlns:w="http://schemas.openxmlformats.org/wordprocessingml/2006/main" xmlns:w14="http://schemas.microsoft.com/office/word/2010/wordml" xmlns:w15="http://schemas.microsoft.com/office/word/2012/wordml" xmlns:w16se="http://schemas.microsoft.com/office/word/2015/wordml/symex" xmlns:wpg="http://schemas.microsoft.com/office/word/2010/wordprocessingGroup" xmlns:wpi="http://schemas.microsoft.com/office/word/2010/wordprocessingInk" xmlns:wne="http://schemas.microsoft.com/office/word/2006/wordml" xmlns:wps="http://schemas.microsoft.com/office/word/2010/wordprocessingShape" mc:Ignorable="w14 w15 w16se wp14">
   <w:p>
     <w:pPr>
       <w:pStyle w:val="Footer"/>
@@ -3860,7 +3927,6 @@
     <w:r>
       <w:rPr>
         <w:noProof/>
-        <w:lang w:val="bg-BG" w:eastAsia="bg-BG"/>
       </w:rPr>
       <w:drawing>
         <wp:anchor distT="0" distB="0" distL="114300" distR="114300" simplePos="0" relativeHeight="251653120" behindDoc="0" locked="0" layoutInCell="1" allowOverlap="1" wp14:anchorId="28451039" wp14:editId="7C8C1C31">
@@ -3929,7 +3995,6 @@
     <w:r>
       <w:rPr>
         <w:noProof/>
-        <w:lang w:val="bg-BG" w:eastAsia="bg-BG"/>
       </w:rPr>
       <mc:AlternateContent>
         <mc:Choice Requires="wps">
@@ -3992,7 +4057,7 @@
             </wp:anchor>
           </w:drawing>
         </mc:Choice>
-        <mc:Fallback>
+        <mc:Fallback xmlns:w16cid="http://schemas.microsoft.com/office/word/2016/wordml/cid" xmlns:am3d="http://schemas.microsoft.com/office/drawing/2017/model3d" xmlns:aink="http://schemas.microsoft.com/office/drawing/2016/ink" xmlns:cx8="http://schemas.microsoft.com/office/drawing/2016/5/14/chartex" xmlns:cx7="http://schemas.microsoft.com/office/drawing/2016/5/13/chartex" xmlns:cx6="http://schemas.microsoft.com/office/drawing/2016/5/12/chartex" xmlns:cx5="http://schemas.microsoft.com/office/drawing/2016/5/11/chartex" xmlns:cx4="http://schemas.microsoft.com/office/drawing/2016/5/10/chartex" xmlns:cx3="http://schemas.microsoft.com/office/drawing/2016/5/9/chartex" xmlns:cx2="http://schemas.microsoft.com/office/drawing/2015/10/21/chartex">
           <w:pict>
             <v:line w14:anchorId="7DE22264" id="Straight Connector 19" o:spid="_x0000_s1026" style="position:absolute;flip:y;z-index:251654144;visibility:visible;mso-wrap-style:square;mso-width-percent:0;mso-height-percent:0;mso-wrap-distance-left:9pt;mso-wrap-distance-top:0;mso-wrap-distance-right:9pt;mso-wrap-distance-bottom:0;mso-position-horizontal:absolute;mso-position-horizontal-relative:text;mso-position-vertical:absolute;mso-position-vertical-relative:text;mso-width-percent:0;mso-height-percent:0;mso-width-relative:page;mso-height-relative:page" from="-.1pt,5.2pt" to="520.7pt,5.2pt" o:gfxdata="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" strokecolor="#f37123" strokeweight="1pt">
               <v:stroke endcap="round"/>
@@ -4004,7 +4069,6 @@
     <w:r>
       <w:rPr>
         <w:noProof/>
-        <w:lang w:val="bg-BG" w:eastAsia="bg-BG"/>
       </w:rPr>
       <mc:AlternateContent>
         <mc:Choice Requires="wps">
@@ -4112,7 +4176,6 @@
                               <w:noProof/>
                               <w:sz w:val="20"/>
                               <w:szCs w:val="20"/>
-                              <w:lang w:val="bg-BG" w:eastAsia="bg-BG"/>
                             </w:rPr>
                             <w:drawing>
                               <wp:inline distT="0" distB="0" distL="0" distR="0" wp14:anchorId="16748C65" wp14:editId="103AB95D">
@@ -4187,7 +4250,6 @@
                               <w:noProof/>
                               <w:sz w:val="20"/>
                               <w:szCs w:val="20"/>
-                              <w:lang w:val="bg-BG" w:eastAsia="bg-BG"/>
                             </w:rPr>
                             <w:drawing>
                               <wp:inline distT="0" distB="0" distL="0" distR="0" wp14:anchorId="37E5E0E1" wp14:editId="08F0E525">
@@ -4254,7 +4316,6 @@
                               <w:noProof/>
                               <w:sz w:val="20"/>
                               <w:szCs w:val="20"/>
-                              <w:lang w:val="bg-BG" w:eastAsia="bg-BG"/>
                             </w:rPr>
                             <w:drawing>
                               <wp:inline distT="0" distB="0" distL="0" distR="0" wp14:anchorId="1C9361E8" wp14:editId="5D1FD43A">
@@ -4306,7 +4367,6 @@
                               <w:noProof/>
                               <w:sz w:val="20"/>
                               <w:szCs w:val="20"/>
-                              <w:lang w:val="bg-BG" w:eastAsia="bg-BG"/>
                             </w:rPr>
                             <w:drawing>
                               <wp:inline distT="0" distB="0" distL="0" distR="0" wp14:anchorId="291D91D5" wp14:editId="6E706D45">
@@ -4358,7 +4418,6 @@
                               <w:noProof/>
                               <w:sz w:val="20"/>
                               <w:szCs w:val="20"/>
-                              <w:lang w:val="bg-BG" w:eastAsia="bg-BG"/>
                             </w:rPr>
                             <w:drawing>
                               <wp:inline distT="0" distB="0" distL="0" distR="0" wp14:anchorId="6A1CE88D" wp14:editId="7212460E">
@@ -4410,7 +4469,6 @@
                               <w:noProof/>
                               <w:sz w:val="20"/>
                               <w:szCs w:val="20"/>
-                              <w:lang w:val="bg-BG" w:eastAsia="bg-BG"/>
                             </w:rPr>
                             <w:drawing>
                               <wp:inline distT="0" distB="0" distL="0" distR="0" wp14:anchorId="42168950" wp14:editId="759E9036">
@@ -4477,7 +4535,6 @@
                               <w:noProof/>
                               <w:sz w:val="20"/>
                               <w:szCs w:val="20"/>
-                              <w:lang w:val="bg-BG" w:eastAsia="bg-BG"/>
                             </w:rPr>
                             <w:drawing>
                               <wp:inline distT="0" distB="0" distL="0" distR="0" wp14:anchorId="5F0F52C3" wp14:editId="69E6F973">
@@ -4544,7 +4601,6 @@
                               <w:noProof/>
                               <w:sz w:val="20"/>
                               <w:szCs w:val="20"/>
-                              <w:lang w:val="bg-BG" w:eastAsia="bg-BG"/>
                             </w:rPr>
                             <w:drawing>
                               <wp:inline distT="0" distB="0" distL="0" distR="0" wp14:anchorId="5CFC9F38" wp14:editId="62751D81">
@@ -4611,7 +4667,6 @@
                               <w:noProof/>
                               <w:sz w:val="20"/>
                               <w:szCs w:val="20"/>
-                              <w:lang w:val="bg-BG" w:eastAsia="bg-BG"/>
                             </w:rPr>
                             <w:drawing>
                               <wp:inline distT="0" distB="0" distL="0" distR="0" wp14:anchorId="41F9C8DC" wp14:editId="269B8873">
@@ -4669,7 +4724,7 @@
             </wp:anchor>
           </w:drawing>
         </mc:Choice>
-        <mc:Fallback>
+        <mc:Fallback xmlns:w16cid="http://schemas.microsoft.com/office/word/2016/wordml/cid" xmlns:am3d="http://schemas.microsoft.com/office/drawing/2017/model3d" xmlns:aink="http://schemas.microsoft.com/office/drawing/2016/ink" xmlns:cx8="http://schemas.microsoft.com/office/drawing/2016/5/14/chartex" xmlns:cx7="http://schemas.microsoft.com/office/drawing/2016/5/13/chartex" xmlns:cx6="http://schemas.microsoft.com/office/drawing/2016/5/12/chartex" xmlns:cx5="http://schemas.microsoft.com/office/drawing/2016/5/11/chartex" xmlns:cx4="http://schemas.microsoft.com/office/drawing/2016/5/10/chartex" xmlns:cx3="http://schemas.microsoft.com/office/drawing/2016/5/9/chartex" xmlns:cx2="http://schemas.microsoft.com/office/drawing/2015/10/21/chartex">
           <w:pict>
             <v:shapetype w14:anchorId="7D7CB04D" id="_x0000_t202" coordsize="21600,21600" o:spt="202" path="m,l,21600r21600,l21600,xe">
               <v:stroke joinstyle="miter"/>
@@ -5283,7 +5338,6 @@
     <w:r>
       <w:rPr>
         <w:noProof/>
-        <w:lang w:val="bg-BG" w:eastAsia="bg-BG"/>
       </w:rPr>
       <mc:AlternateContent>
         <mc:Choice Requires="wps">
@@ -5367,7 +5421,7 @@
             </wp:anchor>
           </w:drawing>
         </mc:Choice>
-        <mc:Fallback>
+        <mc:Fallback xmlns:w16cid="http://schemas.microsoft.com/office/word/2016/wordml/cid" xmlns:am3d="http://schemas.microsoft.com/office/drawing/2017/model3d" xmlns:aink="http://schemas.microsoft.com/office/drawing/2016/ink" xmlns:cx8="http://schemas.microsoft.com/office/drawing/2016/5/14/chartex" xmlns:cx7="http://schemas.microsoft.com/office/drawing/2016/5/13/chartex" xmlns:cx6="http://schemas.microsoft.com/office/drawing/2016/5/12/chartex" xmlns:cx5="http://schemas.microsoft.com/office/drawing/2016/5/11/chartex" xmlns:cx4="http://schemas.microsoft.com/office/drawing/2016/5/10/chartex" xmlns:cx3="http://schemas.microsoft.com/office/drawing/2016/5/9/chartex" xmlns:cx2="http://schemas.microsoft.com/office/drawing/2015/10/21/chartex">
           <w:pict>
             <v:shape w14:anchorId="7E60CA4C" id="Text Box 8" o:spid="_x0000_s1027" type="#_x0000_t202" style="position:absolute;margin-left:125.15pt;margin-top:26.95pt;width:44.85pt;height:15.75pt;z-index:251656192;visibility:visible;mso-wrap-style:square;mso-width-percent:0;mso-height-percent:0;mso-wrap-distance-left:9pt;mso-wrap-distance-top:0;mso-wrap-distance-right:9pt;mso-wrap-distance-bottom:0;mso-position-horizontal:absolute;mso-position-horizontal-relative:text;mso-position-vertical:absolute;mso-position-vertical-relative:text;mso-width-percent:0;mso-height-percent:0;mso-width-relative:page;mso-height-relative:page;v-text-anchor:middle" o:gfxdata="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" filled="f" stroked="f" strokeweight=".5pt">
               <v:textbox inset=".5mm,0,0,0">
@@ -5394,7 +5448,6 @@
     <w:r>
       <w:rPr>
         <w:noProof/>
-        <w:lang w:val="bg-BG" w:eastAsia="bg-BG"/>
       </w:rPr>
       <mc:AlternateContent>
         <mc:Choice Requires="wps">
@@ -5489,7 +5542,7 @@
                               <w:sz w:val="18"/>
                               <w:szCs w:val="18"/>
                             </w:rPr>
-                            <w:t>3</w:t>
+                            <w:t>1</w:t>
                           </w:r>
                           <w:r>
                             <w:rPr>
@@ -5614,7 +5667,7 @@
                         <w:sz w:val="18"/>
                         <w:szCs w:val="18"/>
                       </w:rPr>
-                      <w:t>3</w:t>
+                      <w:t>1</w:t>
                     </w:r>
                     <w:r>
                       <w:rPr>
@@ -5684,7 +5737,7 @@
 </file>
 
 <file path=word/footnotes.xml><?xml version="1.0" encoding="utf-8"?>
-<w:footnotes xmlns:wpc="http://schemas.microsoft.com/office/word/2010/wordprocessingCanvas" xmlns:cx="http://schemas.microsoft.com/office/drawing/2014/chartex" xmlns:cx1="http://schemas.microsoft.com/office/drawing/2015/9/8/chartex" xmlns:cx2="http://schemas.microsoft.com/office/drawing/2015/10/21/chartex" xmlns:cx3="http://schemas.microsoft.com/office/drawing/2016/5/9/chartex" xmlns:cx4="http://schemas.microsoft.com/office/drawing/2016/5/10/chartex" xmlns:cx5="http://schemas.microsoft.com/office/drawing/2016/5/11/chartex" xmlns:cx6="http://schemas.microsoft.com/office/drawing/2016/5/12/chartex" xmlns:cx7="http://schemas.microsoft.com/office/drawing/2016/5/13/chartex" xmlns:cx8="http://schemas.microsoft.com/office/drawing/2016/5/14/chartex" xmlns:mc="http://schemas.openxmlformats.org/markup-compatibility/2006" xmlns:aink="http://schemas.microsoft.com/office/drawing/2016/ink" xmlns:am3d="http://schemas.microsoft.com/office/drawing/2017/model3d" xmlns:o="urn:schemas-microsoft-com:office:office" xmlns:r="http://schemas.openxmlformats.org/officeDocument/2006/relationships" xmlns:m="http://schemas.openxmlformats.org/officeDocument/2006/math" xmlns:v="urn:schemas-microsoft-com:vml" xmlns:wp14="http://schemas.microsoft.com/office/word/2010/wordprocessingDrawing" xmlns:wp="http://schemas.openxmlformats.org/drawingml/2006/wordprocessingDrawing" xmlns:w10="urn:schemas-microsoft-com:office:word" xmlns:w="http://schemas.openxmlformats.org/wordprocessingml/2006/main" xmlns:w14="http://schemas.microsoft.com/office/word/2010/wordml" xmlns:w15="http://schemas.microsoft.com/office/word/2012/wordml" xmlns:w16cid="http://schemas.microsoft.com/office/word/2016/wordml/cid" xmlns:w16se="http://schemas.microsoft.com/office/word/2015/wordml/symex" xmlns:wpg="http://schemas.microsoft.com/office/word/2010/wordprocessingGroup" xmlns:wpi="http://schemas.microsoft.com/office/word/2010/wordprocessingInk" xmlns:wne="http://schemas.microsoft.com/office/word/2006/wordml" xmlns:wps="http://schemas.microsoft.com/office/word/2010/wordprocessingShape" mc:Ignorable="w14 w15 w16se w16cid wp14">
+<w:footnotes xmlns:wpc="http://schemas.microsoft.com/office/word/2010/wordprocessingCanvas" xmlns:cx="http://schemas.microsoft.com/office/drawing/2014/chartex" xmlns:cx1="http://schemas.microsoft.com/office/drawing/2015/9/8/chartex" xmlns:mc="http://schemas.openxmlformats.org/markup-compatibility/2006" xmlns:o="urn:schemas-microsoft-com:office:office" xmlns:r="http://schemas.openxmlformats.org/officeDocument/2006/relationships" xmlns:m="http://schemas.openxmlformats.org/officeDocument/2006/math" xmlns:v="urn:schemas-microsoft-com:vml" xmlns:wp14="http://schemas.microsoft.com/office/word/2010/wordprocessingDrawing" xmlns:wp="http://schemas.openxmlformats.org/drawingml/2006/wordprocessingDrawing" xmlns:w10="urn:schemas-microsoft-com:office:word" xmlns:w="http://schemas.openxmlformats.org/wordprocessingml/2006/main" xmlns:w14="http://schemas.microsoft.com/office/word/2010/wordml" xmlns:w15="http://schemas.microsoft.com/office/word/2012/wordml" xmlns:w16se="http://schemas.microsoft.com/office/word/2015/wordml/symex" xmlns:wpg="http://schemas.microsoft.com/office/word/2010/wordprocessingGroup" xmlns:wpi="http://schemas.microsoft.com/office/word/2010/wordprocessingInk" xmlns:wne="http://schemas.microsoft.com/office/word/2006/wordml" xmlns:wps="http://schemas.microsoft.com/office/word/2010/wordprocessingShape" mc:Ignorable="w14 w15 w16se wp14">
   <w:footnote w:type="separator" w:id="-1">
     <w:p>
       <w:pPr>
@@ -5709,7 +5762,7 @@
 </file>
 
 <file path=word/header1.xml><?xml version="1.0" encoding="utf-8"?>
-<w:hdr xmlns:wpc="http://schemas.microsoft.com/office/word/2010/wordprocessingCanvas" xmlns:cx="http://schemas.microsoft.com/office/drawing/2014/chartex" xmlns:cx1="http://schemas.microsoft.com/office/drawing/2015/9/8/chartex" xmlns:cx2="http://schemas.microsoft.com/office/drawing/2015/10/21/chartex" xmlns:cx3="http://schemas.microsoft.com/office/drawing/2016/5/9/chartex" xmlns:cx4="http://schemas.microsoft.com/office/drawing/2016/5/10/chartex" xmlns:cx5="http://schemas.microsoft.com/office/drawing/2016/5/11/chartex" xmlns:cx6="http://schemas.microsoft.com/office/drawing/2016/5/12/chartex" xmlns:cx7="http://schemas.microsoft.com/office/drawing/2016/5/13/chartex" xmlns:cx8="http://schemas.microsoft.com/office/drawing/2016/5/14/chartex" xmlns:mc="http://schemas.openxmlformats.org/markup-compatibility/2006" xmlns:aink="http://schemas.microsoft.com/office/drawing/2016/ink" xmlns:am3d="http://schemas.microsoft.com/office/drawing/2017/model3d" xmlns:o="urn:schemas-microsoft-com:office:office" xmlns:r="http://schemas.openxmlformats.org/officeDocument/2006/relationships" xmlns:m="http://schemas.openxmlformats.org/officeDocument/2006/math" xmlns:v="urn:schemas-microsoft-com:vml" xmlns:wp14="http://schemas.microsoft.com/office/word/2010/wordprocessingDrawing" xmlns:wp="http://schemas.openxmlformats.org/drawingml/2006/wordprocessingDrawing" xmlns:w10="urn:schemas-microsoft-com:office:word" xmlns:w="http://schemas.openxmlformats.org/wordprocessingml/2006/main" xmlns:w14="http://schemas.microsoft.com/office/word/2010/wordml" xmlns:w15="http://schemas.microsoft.com/office/word/2012/wordml" xmlns:w16cid="http://schemas.microsoft.com/office/word/2016/wordml/cid" xmlns:w16se="http://schemas.microsoft.com/office/word/2015/wordml/symex" xmlns:wpg="http://schemas.microsoft.com/office/word/2010/wordprocessingGroup" xmlns:wpi="http://schemas.microsoft.com/office/word/2010/wordprocessingInk" xmlns:wne="http://schemas.microsoft.com/office/word/2006/wordml" xmlns:wps="http://schemas.microsoft.com/office/word/2010/wordprocessingShape" mc:Ignorable="w14 w15 w16se w16cid wp14">
+<w:hdr xmlns:wpc="http://schemas.microsoft.com/office/word/2010/wordprocessingCanvas" xmlns:cx="http://schemas.microsoft.com/office/drawing/2014/chartex" xmlns:cx1="http://schemas.microsoft.com/office/drawing/2015/9/8/chartex" xmlns:mc="http://schemas.openxmlformats.org/markup-compatibility/2006" xmlns:o="urn:schemas-microsoft-com:office:office" xmlns:r="http://schemas.openxmlformats.org/officeDocument/2006/relationships" xmlns:m="http://schemas.openxmlformats.org/officeDocument/2006/math" xmlns:v="urn:schemas-microsoft-com:vml" xmlns:wp14="http://schemas.microsoft.com/office/word/2010/wordprocessingDrawing" xmlns:wp="http://schemas.openxmlformats.org/drawingml/2006/wordprocessingDrawing" xmlns:w10="urn:schemas-microsoft-com:office:word" xmlns:w="http://schemas.openxmlformats.org/wordprocessingml/2006/main" xmlns:w14="http://schemas.microsoft.com/office/word/2010/wordml" xmlns:w15="http://schemas.microsoft.com/office/word/2012/wordml" xmlns:w16se="http://schemas.microsoft.com/office/word/2015/wordml/symex" xmlns:wpg="http://schemas.microsoft.com/office/word/2010/wordprocessingGroup" xmlns:wpi="http://schemas.microsoft.com/office/word/2010/wordprocessingInk" xmlns:wne="http://schemas.microsoft.com/office/word/2006/wordml" xmlns:wps="http://schemas.microsoft.com/office/word/2010/wordprocessingShape" mc:Ignorable="w14 w15 w16se wp14">
   <w:p>
     <w:pPr>
       <w:pStyle w:val="Header"/>
@@ -5720,7 +5773,7 @@
 </file>
 
 <file path=word/numbering.xml><?xml version="1.0" encoding="utf-8"?>
-<w:numbering xmlns:wpc="http://schemas.microsoft.com/office/word/2010/wordprocessingCanvas" xmlns:cx="http://schemas.microsoft.com/office/drawing/2014/chartex" xmlns:cx1="http://schemas.microsoft.com/office/drawing/2015/9/8/chartex" xmlns:cx2="http://schemas.microsoft.com/office/drawing/2015/10/21/chartex" xmlns:cx3="http://schemas.microsoft.com/office/drawing/2016/5/9/chartex" xmlns:cx4="http://schemas.microsoft.com/office/drawing/2016/5/10/chartex" xmlns:cx5="http://schemas.microsoft.com/office/drawing/2016/5/11/chartex" xmlns:cx6="http://schemas.microsoft.com/office/drawing/2016/5/12/chartex" xmlns:cx7="http://schemas.microsoft.com/office/drawing/2016/5/13/chartex" xmlns:cx8="http://schemas.microsoft.com/office/drawing/2016/5/14/chartex" xmlns:mc="http://schemas.openxmlformats.org/markup-compatibility/2006" xmlns:aink="http://schemas.microsoft.com/office/drawing/2016/ink" xmlns:am3d="http://schemas.microsoft.com/office/drawing/2017/model3d" xmlns:o="urn:schemas-microsoft-com:office:office" xmlns:r="http://schemas.openxmlformats.org/officeDocument/2006/relationships" xmlns:m="http://schemas.openxmlformats.org/officeDocument/2006/math" xmlns:v="urn:schemas-microsoft-com:vml" xmlns:wp14="http://schemas.microsoft.com/office/word/2010/wordprocessingDrawing" xmlns:wp="http://schemas.openxmlformats.org/drawingml/2006/wordprocessingDrawing" xmlns:w10="urn:schemas-microsoft-com:office:word" xmlns:w="http://schemas.openxmlformats.org/wordprocessingml/2006/main" xmlns:w14="http://schemas.microsoft.com/office/word/2010/wordml" xmlns:w15="http://schemas.microsoft.com/office/word/2012/wordml" xmlns:w16cid="http://schemas.microsoft.com/office/word/2016/wordml/cid" xmlns:w16se="http://schemas.microsoft.com/office/word/2015/wordml/symex" xmlns:wpg="http://schemas.microsoft.com/office/word/2010/wordprocessingGroup" xmlns:wpi="http://schemas.microsoft.com/office/word/2010/wordprocessingInk" xmlns:wne="http://schemas.microsoft.com/office/word/2006/wordml" xmlns:wps="http://schemas.microsoft.com/office/word/2010/wordprocessingShape" mc:Ignorable="w14 w15 w16se w16cid wp14">
+<w:numbering xmlns:wpc="http://schemas.microsoft.com/office/word/2010/wordprocessingCanvas" xmlns:cx="http://schemas.microsoft.com/office/drawing/2014/chartex" xmlns:cx1="http://schemas.microsoft.com/office/drawing/2015/9/8/chartex" xmlns:mc="http://schemas.openxmlformats.org/markup-compatibility/2006" xmlns:o="urn:schemas-microsoft-com:office:office" xmlns:r="http://schemas.openxmlformats.org/officeDocument/2006/relationships" xmlns:m="http://schemas.openxmlformats.org/officeDocument/2006/math" xmlns:v="urn:schemas-microsoft-com:vml" xmlns:wp14="http://schemas.microsoft.com/office/word/2010/wordprocessingDrawing" xmlns:wp="http://schemas.openxmlformats.org/drawingml/2006/wordprocessingDrawing" xmlns:w10="urn:schemas-microsoft-com:office:word" xmlns:w="http://schemas.openxmlformats.org/wordprocessingml/2006/main" xmlns:w14="http://schemas.microsoft.com/office/word/2010/wordml" xmlns:w15="http://schemas.microsoft.com/office/word/2012/wordml" xmlns:w16se="http://schemas.microsoft.com/office/word/2015/wordml/symex" xmlns:wpg="http://schemas.microsoft.com/office/word/2010/wordprocessingGroup" xmlns:wpi="http://schemas.microsoft.com/office/word/2010/wordprocessingInk" xmlns:wne="http://schemas.microsoft.com/office/word/2006/wordml" xmlns:wps="http://schemas.microsoft.com/office/word/2010/wordprocessingShape" mc:Ignorable="w14 w15 w16se wp14">
   <w:abstractNum w:abstractNumId="0" w15:restartNumberingAfterBreak="0">
     <w:nsid w:val="04E60920"/>
     <w:multiLevelType w:val="hybridMultilevel"/>
@@ -10845,7 +10898,7 @@
 </file>
 
 <file path=word/styles.xml><?xml version="1.0" encoding="utf-8"?>
-<w:styles xmlns:mc="http://schemas.openxmlformats.org/markup-compatibility/2006" xmlns:r="http://schemas.openxmlformats.org/officeDocument/2006/relationships" xmlns:w="http://schemas.openxmlformats.org/wordprocessingml/2006/main" xmlns:w14="http://schemas.microsoft.com/office/word/2010/wordml" xmlns:w15="http://schemas.microsoft.com/office/word/2012/wordml" xmlns:w16cid="http://schemas.microsoft.com/office/word/2016/wordml/cid" xmlns:w16se="http://schemas.microsoft.com/office/word/2015/wordml/symex" mc:Ignorable="w14 w15 w16se w16cid">
+<w:styles xmlns:mc="http://schemas.openxmlformats.org/markup-compatibility/2006" xmlns:r="http://schemas.openxmlformats.org/officeDocument/2006/relationships" xmlns:w="http://schemas.openxmlformats.org/wordprocessingml/2006/main" xmlns:w14="http://schemas.microsoft.com/office/word/2010/wordml" xmlns:w15="http://schemas.microsoft.com/office/word/2012/wordml" xmlns:w16se="http://schemas.microsoft.com/office/word/2015/wordml/symex" mc:Ignorable="w14 w15 w16se">
   <w:docDefaults>
     <w:rPrDefault>
       <w:rPr>
@@ -10861,7 +10914,7 @@
       </w:pPr>
     </w:pPrDefault>
   </w:docDefaults>
-  <w:latentStyles w:defLockedState="0" w:defUIPriority="99" w:defSemiHidden="0" w:defUnhideWhenUsed="0" w:defQFormat="0" w:count="375">
+  <w:latentStyles w:defLockedState="0" w:defUIPriority="99" w:defSemiHidden="0" w:defUnhideWhenUsed="0" w:defQFormat="0" w:count="371">
     <w:lsdException w:name="Normal" w:uiPriority="0" w:qFormat="1"/>
     <w:lsdException w:name="heading 1" w:uiPriority="9" w:qFormat="1"/>
     <w:lsdException w:name="heading 2" w:semiHidden="1" w:uiPriority="9" w:unhideWhenUsed="1" w:qFormat="1"/>
@@ -11233,10 +11286,6 @@
     <w:lsdException w:name="List Table 5 Dark Accent 6" w:uiPriority="50"/>
     <w:lsdException w:name="List Table 6 Colorful Accent 6" w:uiPriority="51"/>
     <w:lsdException w:name="List Table 7 Colorful Accent 6" w:uiPriority="52"/>
-    <w:lsdException w:name="Mention" w:semiHidden="1" w:unhideWhenUsed="1"/>
-    <w:lsdException w:name="Smart Hyperlink" w:semiHidden="1" w:unhideWhenUsed="1"/>
-    <w:lsdException w:name="Hashtag" w:semiHidden="1" w:unhideWhenUsed="1"/>
-    <w:lsdException w:name="Unresolved Mention" w:semiHidden="1" w:unhideWhenUsed="1"/>
   </w:latentStyles>
   <w:style w:type="paragraph" w:default="1" w:styleId="Normal">
     <w:name w:val="Normal"/>
@@ -12014,7 +12063,7 @@
 </file>
 
 <file path=customXml/itemProps1.xml><?xml version="1.0" encoding="utf-8"?>
-<ds:datastoreItem xmlns:ds="http://schemas.openxmlformats.org/officeDocument/2006/customXml" ds:itemID="{239AB5E2-5680-4703-99D7-ADFA193237F0}">
+<ds:datastoreItem xmlns:ds="http://schemas.openxmlformats.org/officeDocument/2006/customXml" ds:itemID="{7F815035-CDB7-41B2-9FFC-4D8A28F6BFBA}">
   <ds:schemaRefs>
     <ds:schemaRef ds:uri="http://schemas.openxmlformats.org/officeDocument/2006/bibliography"/>
   </ds:schemaRefs>

</xml_diff>